<commit_message>
Fixing several conversion issues.
</commit_message>
<xml_diff>
--- a/sources/ClaytorSmithWarga_FourPoll_TaxReceiptsTrial_4.docx
+++ b/sources/ClaytorSmithWarga_FourPoll_TaxReceiptsTrial_4.docx
@@ -21664,6 +21664,27 @@
     </w:p>
     <w:p>
       <w:pPr>
+        <w:pStyle w:val="berschriftrotA"/>
+        <w:rPr>
+          <w:rFonts w:ascii="IFAO-Grec Unicode" w:eastAsia="IFAO-Grec Unicode" w:hAnsi="IFAO-Grec Unicode" w:cs="IFAO-Grec Unicode"/>
+          <w:sz w:val="24"/>
+          <w:szCs w:val="24"/>
+        </w:rPr>
+      </w:pPr>
+      <w:r>
+        <w:rPr>
+          <w:rFonts w:ascii="IFAO-Grec Unicode" w:eastAsia="IFAO-Grec Unicode" w:hAnsi="IFAO-Grec Unicode" w:cs="IFAO-Grec Unicode"/>
+          <w:sz w:val="24"/>
+          <w:szCs w:val="24"/>
+        </w:rPr>
+        <w:t>#</w:t>
+      </w:r>
+      <w:r>
+        <w:t>blockQuote</w:t>
+      </w:r>
+    </w:p>
+    <w:p>
+      <w:pPr>
         <w:pStyle w:val="TextA"/>
         <w:spacing w:after="0" w:line="240" w:lineRule="auto"/>
         <w:rPr>
@@ -21713,23 +21734,25 @@
     </w:p>
     <w:p>
       <w:pPr>
-        <w:pStyle w:val="TextA"/>
-        <w:spacing w:after="0" w:line="240" w:lineRule="auto"/>
-        <w:rPr>
-          <w:rFonts w:ascii="IFAO-Grec Unicode" w:eastAsia="IFAO-Grec Unicode" w:hAnsi="IFAO-Grec Unicode" w:cs="IFAO-Grec Unicode"/>
-          <w:sz w:val="24"/>
-          <w:szCs w:val="24"/>
-          <w:lang w:val="el-GR"/>
-        </w:rPr>
-      </w:pPr>
-      <w:r>
-        <w:rPr>
-          <w:rFonts w:ascii="IFAO-Grec Unicode" w:eastAsia="IFAO-Grec Unicode" w:hAnsi="IFAO-Grec Unicode" w:cs="IFAO-Grec Unicode"/>
-          <w:sz w:val="24"/>
-          <w:szCs w:val="24"/>
-          <w:lang w:val="el-GR"/>
-        </w:rPr>
-        <w:tab/>
+        <w:pStyle w:val="berschriftrotA"/>
+        <w:rPr>
+          <w:rFonts w:ascii="IFAO-Grec Unicode" w:eastAsia="IFAO-Grec Unicode" w:hAnsi="IFAO-Grec Unicode" w:cs="IFAO-Grec Unicode"/>
+          <w:sz w:val="24"/>
+          <w:szCs w:val="24"/>
+          <w:lang w:val="en-US"/>
+        </w:rPr>
+      </w:pPr>
+      <w:r>
+        <w:rPr>
+          <w:rFonts w:ascii="IFAO-Grec Unicode" w:eastAsia="IFAO-Grec Unicode" w:hAnsi="IFAO-Grec Unicode" w:cs="IFAO-Grec Unicode"/>
+          <w:sz w:val="24"/>
+          <w:szCs w:val="24"/>
+          <w:lang w:val="en-US"/>
+        </w:rPr>
+        <w:t>#</w:t>
+      </w:r>
+      <w:r>
+        <w:t>endBlockQuote</w:t>
       </w:r>
     </w:p>
     <w:p>
@@ -22065,7 +22088,15 @@
                 <w:rStyle w:val="Ohne"/>
                 <w:rFonts w:ascii="IFAO-Grec Unicode" w:hAnsi="IFAO-Grec Unicode"/>
               </w:rPr>
-              <w:t>Ψω&lt;/abbr&gt; &lt;expan&gt;ἀρ&lt;ex&gt;γυρίου&lt;/ex&gt;&lt;/expan&gt; &lt;expan&gt;&lt;ex&gt;δραχμὰς&lt;/ex&gt;&lt;/expan&gt; &lt;num value="4"&gt;δ&lt;/num&gt; &lt;expan&gt;καταλαμβ&lt;ex&gt;άνοντι&lt;/ex&gt;&lt;/expan&gt;</w:t>
+              <w:t xml:space="preserve">Ψω&lt;/abbr&gt; &lt;expan&gt;ἀρ&lt;ex&gt;γυρίου&lt;/ex&gt;&lt;/expan&gt; </w:t>
+            </w:r>
+            <w:r>
+              <w:rPr>
+                <w:rStyle w:val="Ohne"/>
+                <w:rFonts w:ascii="IFAO-Grec Unicode" w:hAnsi="IFAO-Grec Unicode"/>
+              </w:rPr>
+              <w:lastRenderedPageBreak/>
+              <w:t>&lt;expan&gt;&lt;ex&gt;δραχμὰς&lt;/ex&gt;&lt;/expan&gt; &lt;num value="4"&gt;δ&lt;/num&gt; &lt;expan&gt;καταλαμβ&lt;ex&gt;άνοντι&lt;/ex&gt;&lt;/expan&gt;</w:t>
             </w:r>
           </w:p>
         </w:tc>

</xml_diff>

<commit_message>
Testing fix for #24.
</commit_message>
<xml_diff>
--- a/sources/ClaytorSmithWarga_FourPoll_TaxReceiptsTrial_4.docx
+++ b/sources/ClaytorSmithWarga_FourPoll_TaxReceiptsTrial_4.docx
@@ -34081,6 +34081,8 @@
         <w:spacing w:after="0" w:line="240" w:lineRule="auto"/>
         <w:rPr>
           <w:rFonts w:ascii="IFAO-Grec Unicode" w:eastAsia="IFAO-Grec Unicode" w:hAnsi="IFAO-Grec Unicode" w:cs="IFAO-Grec Unicode"/>
+          <w:b/>
+          <w:bCs/>
           <w:sz w:val="24"/>
           <w:szCs w:val="24"/>
           <w:lang w:val="en-US"/>
@@ -34089,11 +34091,24 @@
       <w:r>
         <w:rPr>
           <w:rFonts w:ascii="IFAO-Grec Unicode" w:hAnsi="IFAO-Grec Unicode"/>
+          <w:b/>
+          <w:bCs/>
           <w:sz w:val="24"/>
           <w:szCs w:val="24"/>
           <w:lang w:val="en-US"/>
         </w:rPr>
         <w:t xml:space="preserve"> </w:t>
+      </w:r>
+      <w:r>
+        <w:rPr>
+          <w:rFonts w:ascii="IFAO-Grec Unicode" w:hAnsi="IFAO-Grec Unicode"/>
+          <w:b/>
+          <w:bCs/>
+          <w:sz w:val="24"/>
+          <w:szCs w:val="24"/>
+          <w:lang w:val="en-US"/>
+        </w:rPr>
+        <w:t>#blockQuote</w:t>
       </w:r>
     </w:p>
     <w:p>
@@ -34669,10 +34684,22 @@
         <w:spacing w:after="0" w:line="240" w:lineRule="auto"/>
         <w:rPr>
           <w:rFonts w:ascii="IFAO-Grec Unicode" w:eastAsia="IFAO-Grec Unicode" w:hAnsi="IFAO-Grec Unicode" w:cs="IFAO-Grec Unicode"/>
+          <w:b/>
+          <w:bCs/>
           <w:sz w:val="24"/>
           <w:szCs w:val="24"/>
         </w:rPr>
       </w:pPr>
+      <w:r>
+        <w:rPr>
+          <w:rFonts w:ascii="IFAO-Grec Unicode" w:eastAsia="IFAO-Grec Unicode" w:hAnsi="IFAO-Grec Unicode" w:cs="IFAO-Grec Unicode"/>
+          <w:b/>
+          <w:bCs/>
+          <w:sz w:val="24"/>
+          <w:szCs w:val="24"/>
+        </w:rPr>
+        <w:t>#endBlockQuote</w:t>
+      </w:r>
     </w:p>
     <w:p>
       <w:pPr>

</xml_diff>

<commit_message>
Re-running to test fix.
</commit_message>
<xml_diff>
--- a/sources/ClaytorSmithWarga_FourPoll_TaxReceiptsTrial_4.docx
+++ b/sources/ClaytorSmithWarga_FourPoll_TaxReceiptsTrial_4.docx
@@ -33991,15 +33991,6 @@
           <w:lang w:val="en-US"/>
         </w:rPr>
         <w:t>.9 (Claytor)</w:t>
-      </w:r>
-      <w:r>
-        <w:rPr>
-          <w:rFonts w:ascii="IFAO-Grec Unicode" w:hAnsi="IFAO-Grec Unicode"/>
-          <w:sz w:val="24"/>
-          <w:szCs w:val="24"/>
-          <w:lang w:val="en-US"/>
-        </w:rPr>
-        <w:t xml:space="preserve"> </w:t>
       </w:r>
     </w:p>
     <w:p>

</xml_diff>